<commit_message>
updated Word doc and PDF
</commit_message>
<xml_diff>
--- a/Tensor_Flow_Tut_1_Installation_and_First_Progs.docx
+++ b/Tensor_Flow_Tut_1_Installation_and_First_Progs.docx
@@ -763,6 +763,7 @@
       </w:r>
       <w:r>
         <w:rPr>
+          <w:b/>
           <w:i/>
         </w:rPr>
         <w:t>administrative</w:t>
@@ -788,6 +789,7 @@
       </w:r>
       <w:r>
         <w:rPr>
+          <w:b/>
           <w:i/>
         </w:rPr>
         <w:t>administrative</w:t>
@@ -812,6 +814,7 @@
       </w:r>
       <w:r>
         <w:rPr>
+          <w:b/>
           <w:i/>
         </w:rPr>
         <w:t>administrative</w:t>
@@ -872,6 +875,7 @@
       </w:r>
       <w:r>
         <w:rPr>
+          <w:b/>
           <w:i/>
         </w:rPr>
         <w:t>administrative</w:t>
@@ -885,6 +889,8 @@
         <w:pStyle w:val="NoSpacing"/>
         <w:spacing w:line="288" w:lineRule="auto"/>
       </w:pPr>
+      <w:bookmarkStart w:id="0" w:name="_GoBack"/>
+      <w:bookmarkEnd w:id="0"/>
     </w:p>
     <w:p>
       <w:pPr>
@@ -4888,8 +4894,6 @@
           <w:rFonts w:cstheme="minorHAnsi"/>
         </w:rPr>
       </w:pPr>
-      <w:bookmarkStart w:id="0" w:name="_GoBack"/>
-      <w:bookmarkEnd w:id="0"/>
     </w:p>
     <w:p>
       <w:pPr>

</xml_diff>

<commit_message>
updated Word and PDF docs
</commit_message>
<xml_diff>
--- a/Tensor_Flow_Tut_1_Installation_and_First_Progs.docx
+++ b/Tensor_Flow_Tut_1_Installation_and_First_Progs.docx
@@ -105,6 +105,8 @@
           <w:szCs w:val="24"/>
         </w:rPr>
       </w:pPr>
+      <w:bookmarkStart w:id="0" w:name="_GoBack"/>
+      <w:bookmarkEnd w:id="0"/>
     </w:p>
     <w:p>
       <w:pPr>
@@ -127,12 +129,267 @@
         <w:spacing w:line="288" w:lineRule="auto"/>
       </w:pPr>
       <w:r>
-        <w:t>1) Uninstall Any Previous Version(s) of Python</w:t>
-      </w:r>
-      <w:r>
-        <w:t xml:space="preserve"> (unless you already have 3.6 or later)</w:t>
-      </w:r>
-      <w:r>
+        <w:t>1) Uninstall Any Previous Version(s) of Python (unless you already have 3.6 or later) and remove them from PATH</w:t>
+      </w:r>
+    </w:p>
+    <w:p>
+      <w:pPr>
+        <w:pStyle w:val="NoSpacing"/>
+        <w:spacing w:line="288" w:lineRule="auto"/>
+      </w:pPr>
+      <w:r>
+        <w:t>2) Install Python 3.6 or later, OpenCV, and a Python Editor</w:t>
+      </w:r>
+    </w:p>
+    <w:p>
+      <w:pPr>
+        <w:pStyle w:val="NoSpacing"/>
+        <w:spacing w:line="288" w:lineRule="auto"/>
+      </w:pPr>
+      <w:r>
+        <w:t>3) Install the necessary packages via pip</w:t>
+      </w:r>
+    </w:p>
+    <w:p>
+      <w:pPr>
+        <w:pStyle w:val="NoSpacing"/>
+        <w:spacing w:line="288" w:lineRule="auto"/>
+      </w:pPr>
+      <w:r>
+        <w:t>4) Install a Python Editor (PyCharm is recommended)</w:t>
+      </w:r>
+    </w:p>
+    <w:p>
+      <w:pPr>
+        <w:pStyle w:val="NoSpacing"/>
+        <w:spacing w:line="288" w:lineRule="auto"/>
+      </w:pPr>
+      <w:r>
+        <w:t>5) Clone the repository containing this document</w:t>
+      </w:r>
+    </w:p>
+    <w:p>
+      <w:pPr>
+        <w:pStyle w:val="NoSpacing"/>
+        <w:spacing w:line="288" w:lineRule="auto"/>
+      </w:pPr>
+      <w:r>
+        <w:t xml:space="preserve">6) Run </w:t>
+      </w:r>
+      <w:r>
+        <w:rPr>
+          <w:b/>
+          <w:i/>
+          <w:color w:val="0000FF"/>
+        </w:rPr>
+        <w:t>add_two_numbers.py</w:t>
+      </w:r>
+      <w:r>
+        <w:t xml:space="preserve"> - Write a Python Script to add two numbers together</w:t>
+      </w:r>
+    </w:p>
+    <w:p>
+      <w:pPr>
+        <w:pStyle w:val="NoSpacing"/>
+        <w:spacing w:line="288" w:lineRule="auto"/>
+      </w:pPr>
+      <w:r>
+        <w:t xml:space="preserve">7) Run </w:t>
+      </w:r>
+      <w:r>
+        <w:rPr>
+          <w:b/>
+          <w:i/>
+          <w:color w:val="0000FF"/>
+        </w:rPr>
+        <w:t>add_two_numbers_via_TensorFlow.py</w:t>
+      </w:r>
+      <w:r>
+        <w:t xml:space="preserve"> - Write a Python Script to add two numbers together via TensorFlow</w:t>
+      </w:r>
+    </w:p>
+    <w:p>
+      <w:pPr>
+        <w:pStyle w:val="NoSpacing"/>
+        <w:spacing w:line="288" w:lineRule="auto"/>
+      </w:pPr>
+      <w:r>
+        <w:t xml:space="preserve">8) Run </w:t>
+      </w:r>
+      <w:r>
+        <w:rPr>
+          <w:b/>
+          <w:i/>
+          <w:color w:val="0000FF"/>
+        </w:rPr>
+        <w:t>add_two_numbers_via_TensorFlow_TensorBoard.py</w:t>
+      </w:r>
+      <w:r>
+        <w:t xml:space="preserve"> - Using TensorBoard to visualize your graph</w:t>
+      </w:r>
+    </w:p>
+    <w:p>
+      <w:pPr>
+        <w:pStyle w:val="NoSpacing"/>
+        <w:spacing w:line="288" w:lineRule="auto"/>
+      </w:pPr>
+      <w:r>
+        <w:t xml:space="preserve">9) Run </w:t>
+      </w:r>
+      <w:r>
+        <w:rPr>
+          <w:b/>
+          <w:i/>
+          <w:color w:val="0000FF"/>
+        </w:rPr>
+        <w:t>mnist_softmax.py</w:t>
+      </w:r>
+      <w:r>
+        <w:t xml:space="preserve"> - Character recognition (using a pre-built data set)</w:t>
+      </w:r>
+    </w:p>
+    <w:p>
+      <w:pPr>
+        <w:pStyle w:val="NoSpacing"/>
+        <w:spacing w:line="288" w:lineRule="auto"/>
+      </w:pPr>
+      <w:r>
+        <w:t xml:space="preserve">10) Run </w:t>
+      </w:r>
+      <w:r>
+        <w:rPr>
+          <w:b/>
+          <w:i/>
+          <w:color w:val="0000FF"/>
+        </w:rPr>
+        <w:t>mnist_deep.py</w:t>
+      </w:r>
+      <w:r>
+        <w:t xml:space="preserve"> - Character recognition (using a pre-built data set) via a Convolutional Neural Network (CNN)</w:t>
+      </w:r>
+    </w:p>
+    <w:p>
+      <w:pPr>
+        <w:pStyle w:val="NoSpacing"/>
+        <w:spacing w:line="288" w:lineRule="auto"/>
+      </w:pPr>
+      <w:r>
+        <w:t>11) 5 minute crash-course on how to write readable Python programs</w:t>
+      </w:r>
+    </w:p>
+    <w:p>
+      <w:pPr>
+        <w:pStyle w:val="NoSpacing"/>
+        <w:spacing w:line="288" w:lineRule="auto"/>
+      </w:pPr>
+      <w:r>
+        <w:t xml:space="preserve">12) </w:t>
+      </w:r>
+      <w:r>
+        <w:rPr>
+          <w:b/>
+          <w:i/>
+          <w:color w:val="0000FF"/>
+        </w:rPr>
+        <w:t>command_line_params.py</w:t>
+      </w:r>
+      <w:r>
+        <w:t xml:space="preserve"> - How TensorFlow Python scripts usually parse command line parameters</w:t>
+      </w:r>
+    </w:p>
+    <w:p>
+      <w:pPr>
+        <w:pStyle w:val="NoSpacing"/>
+        <w:spacing w:line="288" w:lineRule="auto"/>
+      </w:pPr>
+    </w:p>
+    <w:p>
+      <w:pPr>
+        <w:pStyle w:val="NoSpacing"/>
+        <w:spacing w:line="288" w:lineRule="auto"/>
+        <w:rPr>
+          <w:sz w:val="24"/>
+          <w:szCs w:val="24"/>
+        </w:rPr>
+      </w:pPr>
+      <w:r>
+        <w:rPr>
+          <w:sz w:val="24"/>
+          <w:szCs w:val="24"/>
+        </w:rPr>
+        <w:t>----------------------------------------------------------------------------------------</w:t>
+      </w:r>
+    </w:p>
+    <w:p>
+      <w:pPr>
+        <w:pStyle w:val="NoSpacing"/>
+        <w:spacing w:line="288" w:lineRule="auto"/>
+      </w:pPr>
+    </w:p>
+    <w:p>
+      <w:pPr>
+        <w:pStyle w:val="NoSpacing"/>
+        <w:spacing w:line="288" w:lineRule="auto"/>
+        <w:rPr>
+          <w:b/>
+          <w:sz w:val="24"/>
+          <w:szCs w:val="24"/>
+        </w:rPr>
+      </w:pPr>
+      <w:r>
+        <w:rPr>
+          <w:b/>
+          <w:sz w:val="24"/>
+          <w:szCs w:val="24"/>
+        </w:rPr>
+        <w:t>1) Uninstall Any Previous Version</w:t>
+      </w:r>
+      <w:r>
+        <w:rPr>
+          <w:b/>
+          <w:sz w:val="24"/>
+          <w:szCs w:val="24"/>
+        </w:rPr>
+        <w:t>(s)</w:t>
+      </w:r>
+      <w:r>
+        <w:rPr>
+          <w:b/>
+          <w:sz w:val="24"/>
+          <w:szCs w:val="24"/>
+        </w:rPr>
+        <w:t xml:space="preserve"> of Python</w:t>
+      </w:r>
+      <w:r>
+        <w:rPr>
+          <w:b/>
+          <w:sz w:val="24"/>
+          <w:szCs w:val="24"/>
+        </w:rPr>
+        <w:t xml:space="preserve"> (unless</w:t>
+      </w:r>
+      <w:r>
+        <w:rPr>
+          <w:b/>
+          <w:sz w:val="24"/>
+          <w:szCs w:val="24"/>
+        </w:rPr>
+        <w:t xml:space="preserve"> you already have</w:t>
+      </w:r>
+      <w:r>
+        <w:rPr>
+          <w:b/>
+          <w:sz w:val="24"/>
+          <w:szCs w:val="24"/>
+        </w:rPr>
+        <w:t xml:space="preserve"> 3.6 or later)</w:t>
+      </w:r>
+      <w:r>
+        <w:rPr>
+          <w:b/>
+          <w:sz w:val="24"/>
+          <w:szCs w:val="24"/>
+        </w:rPr>
         <w:t xml:space="preserve"> and remove them from PATH</w:t>
       </w:r>
     </w:p>
@@ -141,207 +398,6 @@
         <w:pStyle w:val="NoSpacing"/>
         <w:spacing w:line="288" w:lineRule="auto"/>
       </w:pPr>
-      <w:r>
-        <w:t>2) Install Python 3.</w:t>
-      </w:r>
-      <w:r>
-        <w:t>6</w:t>
-      </w:r>
-      <w:r>
-        <w:t xml:space="preserve"> or later, OpenCV, and a Python Editor</w:t>
-      </w:r>
-    </w:p>
-    <w:p>
-      <w:pPr>
-        <w:pStyle w:val="NoSpacing"/>
-        <w:spacing w:line="288" w:lineRule="auto"/>
-      </w:pPr>
-      <w:r>
-        <w:t>3) Install the necessary packages via pip</w:t>
-      </w:r>
-    </w:p>
-    <w:p>
-      <w:pPr>
-        <w:pStyle w:val="NoSpacing"/>
-        <w:spacing w:line="288" w:lineRule="auto"/>
-      </w:pPr>
-      <w:r>
-        <w:t>4) Install a Python Editor (PyCharm is recommended)</w:t>
-      </w:r>
-    </w:p>
-    <w:p>
-      <w:pPr>
-        <w:pStyle w:val="NoSpacing"/>
-        <w:spacing w:line="288" w:lineRule="auto"/>
-      </w:pPr>
-      <w:r>
-        <w:t>5) Clone the repository containing this document</w:t>
-      </w:r>
-    </w:p>
-    <w:p>
-      <w:pPr>
-        <w:pStyle w:val="NoSpacing"/>
-        <w:spacing w:line="288" w:lineRule="auto"/>
-      </w:pPr>
-      <w:r>
-        <w:t>6) Write a Python Script to add two numbers together</w:t>
-      </w:r>
-    </w:p>
-    <w:p>
-      <w:pPr>
-        <w:pStyle w:val="NoSpacing"/>
-        <w:spacing w:line="288" w:lineRule="auto"/>
-      </w:pPr>
-      <w:r>
-        <w:t>7) Write a Python Script to add two numbers together via TensorFlow</w:t>
-      </w:r>
-    </w:p>
-    <w:p>
-      <w:pPr>
-        <w:pStyle w:val="NoSpacing"/>
-        <w:spacing w:line="288" w:lineRule="auto"/>
-      </w:pPr>
-      <w:r>
-        <w:t>8) Using TensorBoard to visualize your graph</w:t>
-      </w:r>
-    </w:p>
-    <w:p>
-      <w:pPr>
-        <w:pStyle w:val="NoSpacing"/>
-        <w:spacing w:line="288" w:lineRule="auto"/>
-      </w:pPr>
-      <w:r>
-        <w:t>9) Character recognition (using a pre-built data set)</w:t>
-      </w:r>
-    </w:p>
-    <w:p>
-      <w:pPr>
-        <w:pStyle w:val="NoSpacing"/>
-        <w:spacing w:line="288" w:lineRule="auto"/>
-      </w:pPr>
-      <w:r>
-        <w:t>10) Character recognition (using a pre-built data set) via a Convolutional Neural Network (CNN)</w:t>
-      </w:r>
-    </w:p>
-    <w:p>
-      <w:pPr>
-        <w:pStyle w:val="NoSpacing"/>
-        <w:spacing w:line="288" w:lineRule="auto"/>
-      </w:pPr>
-      <w:r>
-        <w:t>11) 5 minute crash-course on how to write readable Python programs</w:t>
-      </w:r>
-    </w:p>
-    <w:p>
-      <w:pPr>
-        <w:pStyle w:val="NoSpacing"/>
-        <w:spacing w:line="288" w:lineRule="auto"/>
-      </w:pPr>
-      <w:r>
-        <w:t>12) How TensorFlow Python scripts usually parse command line parameters</w:t>
-      </w:r>
-    </w:p>
-    <w:p>
-      <w:pPr>
-        <w:pStyle w:val="NoSpacing"/>
-        <w:spacing w:line="288" w:lineRule="auto"/>
-      </w:pPr>
-    </w:p>
-    <w:p>
-      <w:pPr>
-        <w:pStyle w:val="NoSpacing"/>
-        <w:spacing w:line="288" w:lineRule="auto"/>
-        <w:rPr>
-          <w:sz w:val="24"/>
-          <w:szCs w:val="24"/>
-        </w:rPr>
-      </w:pPr>
-      <w:r>
-        <w:rPr>
-          <w:sz w:val="24"/>
-          <w:szCs w:val="24"/>
-        </w:rPr>
-        <w:t>----------------------------------------------------------------------------------------</w:t>
-      </w:r>
-    </w:p>
-    <w:p>
-      <w:pPr>
-        <w:pStyle w:val="NoSpacing"/>
-        <w:spacing w:line="288" w:lineRule="auto"/>
-      </w:pPr>
-    </w:p>
-    <w:p>
-      <w:pPr>
-        <w:pStyle w:val="NoSpacing"/>
-        <w:spacing w:line="288" w:lineRule="auto"/>
-        <w:rPr>
-          <w:b/>
-          <w:sz w:val="24"/>
-          <w:szCs w:val="24"/>
-        </w:rPr>
-      </w:pPr>
-      <w:r>
-        <w:rPr>
-          <w:b/>
-          <w:sz w:val="24"/>
-          <w:szCs w:val="24"/>
-        </w:rPr>
-        <w:t>1) Uninstall Any Previous Version</w:t>
-      </w:r>
-      <w:r>
-        <w:rPr>
-          <w:b/>
-          <w:sz w:val="24"/>
-          <w:szCs w:val="24"/>
-        </w:rPr>
-        <w:t>(s)</w:t>
-      </w:r>
-      <w:r>
-        <w:rPr>
-          <w:b/>
-          <w:sz w:val="24"/>
-          <w:szCs w:val="24"/>
-        </w:rPr>
-        <w:t xml:space="preserve"> of Python</w:t>
-      </w:r>
-      <w:r>
-        <w:rPr>
-          <w:b/>
-          <w:sz w:val="24"/>
-          <w:szCs w:val="24"/>
-        </w:rPr>
-        <w:t xml:space="preserve"> (unless</w:t>
-      </w:r>
-      <w:r>
-        <w:rPr>
-          <w:b/>
-          <w:sz w:val="24"/>
-          <w:szCs w:val="24"/>
-        </w:rPr>
-        <w:t xml:space="preserve"> you already have</w:t>
-      </w:r>
-      <w:r>
-        <w:rPr>
-          <w:b/>
-          <w:sz w:val="24"/>
-          <w:szCs w:val="24"/>
-        </w:rPr>
-        <w:t xml:space="preserve"> 3.6 or later)</w:t>
-      </w:r>
-      <w:r>
-        <w:rPr>
-          <w:b/>
-          <w:sz w:val="24"/>
-          <w:szCs w:val="24"/>
-        </w:rPr>
-        <w:t xml:space="preserve"> and remove them from PATH</w:t>
-      </w:r>
-    </w:p>
-    <w:p>
-      <w:pPr>
-        <w:pStyle w:val="NoSpacing"/>
-        <w:spacing w:line="288" w:lineRule="auto"/>
-      </w:pPr>
     </w:p>
     <w:p>
       <w:pPr>
@@ -418,6 +474,7 @@
         <w:spacing w:line="288" w:lineRule="auto"/>
       </w:pPr>
       <w:r>
+        <w:lastRenderedPageBreak/>
         <w:t xml:space="preserve">If you had to uninstall a previous version of Python or </w:t>
       </w:r>
       <w:r>
@@ -446,7 +503,6 @@
           <w:sz w:val="24"/>
           <w:szCs w:val="24"/>
         </w:rPr>
-        <w:lastRenderedPageBreak/>
         <w:t>2</w:t>
       </w:r>
       <w:r>
@@ -759,6 +815,7 @@
         <w:spacing w:line="288" w:lineRule="auto"/>
       </w:pPr>
       <w:r>
+        <w:lastRenderedPageBreak/>
         <w:t xml:space="preserve">When installing packages via pip on Windows you must use an </w:t>
       </w:r>
       <w:r>
@@ -784,324 +841,322 @@
         <w:spacing w:line="288" w:lineRule="auto"/>
       </w:pPr>
       <w:r>
+        <w:t xml:space="preserve">To open an </w:t>
+      </w:r>
+      <w:r>
+        <w:rPr>
+          <w:b/>
+          <w:i/>
+        </w:rPr>
+        <w:t>administrative</w:t>
+      </w:r>
+      <w:r>
+        <w:t xml:space="preserve"> command prompt, type “cmd” in the search box at the bottom left of the windows screen, then right-click on “Command Prompt” and choose “Pin to Start”.  Next, choose the Start Menu icon (Windows symbol at the bottom left of the screen), then right-click on Command Prompt and choose “More” -&gt; “Run as administrator”.</w:t>
+      </w:r>
+    </w:p>
+    <w:p>
+      <w:pPr>
+        <w:pStyle w:val="NoSpacing"/>
+        <w:spacing w:line="288" w:lineRule="auto"/>
+      </w:pPr>
+    </w:p>
+    <w:p>
+      <w:pPr>
+        <w:pStyle w:val="NoSpacing"/>
+        <w:spacing w:line="288" w:lineRule="auto"/>
+      </w:pPr>
+      <w:r>
+        <w:t xml:space="preserve">To verify that you’ve opened an </w:t>
+      </w:r>
+      <w:r>
+        <w:rPr>
+          <w:b/>
+          <w:i/>
+        </w:rPr>
+        <w:t>administrative</w:t>
+      </w:r>
+      <w:r>
+        <w:t xml:space="preserve"> command prompt, verify that the title bar says “Administrator: Command Prompt” and the prompt text is “C:\WINDOWS\system32&gt;”.  Note that if you are </w:t>
+      </w:r>
+      <w:r>
+        <w:rPr>
+          <w:i/>
+        </w:rPr>
+        <w:t>not</w:t>
+      </w:r>
+      <w:r>
+        <w:t xml:space="preserve"> in an </w:t>
+      </w:r>
+      <w:r>
+        <w:rPr>
+          <w:i/>
+        </w:rPr>
+        <w:t>administrative</w:t>
+      </w:r>
+      <w:r>
+        <w:t xml:space="preserve"> command prompt the title bar will say “Command Prompt” and will default to the current user’s home directory, i.e. “C:\Users\UserNameHere”</w:t>
+      </w:r>
+      <w:r>
+        <w:t>.</w:t>
+      </w:r>
+    </w:p>
+    <w:p>
+      <w:pPr>
+        <w:pStyle w:val="NoSpacing"/>
+        <w:spacing w:line="288" w:lineRule="auto"/>
+      </w:pPr>
+    </w:p>
+    <w:p>
+      <w:pPr>
+        <w:pStyle w:val="NoSpacing"/>
+        <w:spacing w:line="288" w:lineRule="auto"/>
+      </w:pPr>
+      <w:r>
+        <w:t>Since we’re using Python 3 as our only installed Python version, we can start a pip command with “pip” or “pip3”.  I’ll use pip3 to make it 100% clear that we’re working with a Python 3 install.</w:t>
+      </w:r>
+    </w:p>
+    <w:p>
+      <w:pPr>
+        <w:pStyle w:val="NoSpacing"/>
+        <w:spacing w:line="288" w:lineRule="auto"/>
+      </w:pPr>
+    </w:p>
+    <w:p>
+      <w:pPr>
+        <w:pStyle w:val="NoSpacing"/>
+        <w:spacing w:line="288" w:lineRule="auto"/>
+      </w:pPr>
+      <w:r>
+        <w:t xml:space="preserve">In your </w:t>
+      </w:r>
+      <w:r>
+        <w:rPr>
+          <w:b/>
+          <w:i/>
+        </w:rPr>
+        <w:t>administrative</w:t>
+      </w:r>
+      <w:r>
+        <w:t xml:space="preserve"> command prompt, enter:</w:t>
+      </w:r>
+    </w:p>
+    <w:p>
+      <w:pPr>
+        <w:pStyle w:val="NoSpacing"/>
+        <w:spacing w:line="288" w:lineRule="auto"/>
+      </w:pPr>
+    </w:p>
+    <w:p>
+      <w:pPr>
+        <w:pStyle w:val="NoSpacing"/>
+        <w:spacing w:line="288" w:lineRule="auto"/>
+      </w:pPr>
+      <w:r>
+        <w:t>pip</w:t>
+      </w:r>
+      <w:r>
+        <w:t>3</w:t>
+      </w:r>
+    </w:p>
+    <w:p>
+      <w:pPr>
+        <w:pStyle w:val="NoSpacing"/>
+        <w:spacing w:line="288" w:lineRule="auto"/>
+      </w:pPr>
+    </w:p>
+    <w:p>
+      <w:pPr>
+        <w:pStyle w:val="NoSpacing"/>
+        <w:spacing w:line="288" w:lineRule="auto"/>
+      </w:pPr>
+      <w:r>
+        <w:t>If pip is successfully installed, this should show a summary of pip usage instructions and commands.  Next, enter the following commands one at a time to install TensorFlow and OpenCV</w:t>
+      </w:r>
+      <w:r>
+        <w:t xml:space="preserve"> (we will use OpenCV in later tutorials, you may as well install it now)</w:t>
+      </w:r>
+      <w:r>
+        <w:t>:</w:t>
+      </w:r>
+    </w:p>
+    <w:p>
+      <w:pPr>
+        <w:pStyle w:val="NoSpacing"/>
+        <w:spacing w:line="288" w:lineRule="auto"/>
+      </w:pPr>
+    </w:p>
+    <w:p>
+      <w:pPr>
+        <w:pStyle w:val="NoSpacing"/>
+        <w:spacing w:line="288" w:lineRule="auto"/>
+      </w:pPr>
+      <w:r>
+        <w:t>pip3 install --upgrade tensorflow</w:t>
+      </w:r>
+    </w:p>
+    <w:p>
+      <w:pPr>
+        <w:pStyle w:val="NoSpacing"/>
+        <w:spacing w:line="288" w:lineRule="auto"/>
+      </w:pPr>
+      <w:r>
+        <w:t xml:space="preserve">pip3 install --upgrade </w:t>
+      </w:r>
+      <w:r>
+        <w:t>opencv-python</w:t>
+      </w:r>
+    </w:p>
+    <w:p>
+      <w:pPr>
+        <w:pStyle w:val="NoSpacing"/>
+        <w:spacing w:line="288" w:lineRule="auto"/>
+      </w:pPr>
+    </w:p>
+    <w:p>
+      <w:pPr>
+        <w:pStyle w:val="NoSpacing"/>
+        <w:spacing w:line="288" w:lineRule="auto"/>
+      </w:pPr>
+      <w:r>
+        <w:t>The “upgrade” option will make this command update to the latest version of these packages if they were already installed, if not then this command will install the newest version.  Note that pip will a</w:t>
+      </w:r>
+      <w:r>
+        <w:t>u</w:t>
+      </w:r>
+      <w:r>
+        <w:t>tom</w:t>
+      </w:r>
+      <w:r>
+        <w:t>ati</w:t>
+      </w:r>
+      <w:r>
+        <w:t xml:space="preserve">cally install </w:t>
+      </w:r>
+      <w:r>
+        <w:t>any packages that are depen</w:t>
+      </w:r>
+      <w:r>
+        <w:t>den</w:t>
+      </w:r>
+      <w:r>
+        <w:t>cies of these packages.</w:t>
+      </w:r>
+    </w:p>
+    <w:p>
+      <w:pPr>
+        <w:pStyle w:val="NoSpacing"/>
+        <w:spacing w:line="288" w:lineRule="auto"/>
+      </w:pPr>
+    </w:p>
+    <w:p>
+      <w:pPr>
+        <w:pStyle w:val="NoSpacing"/>
+        <w:spacing w:line="288" w:lineRule="auto"/>
+      </w:pPr>
+      <w:r>
+        <w:t>Two other helpful pip commands are “list” and “search”.  Use list now:</w:t>
+      </w:r>
+    </w:p>
+    <w:p>
+      <w:pPr>
+        <w:pStyle w:val="NoSpacing"/>
+        <w:spacing w:line="288" w:lineRule="auto"/>
+      </w:pPr>
+    </w:p>
+    <w:p>
+      <w:pPr>
+        <w:pStyle w:val="NoSpacing"/>
+        <w:spacing w:line="288" w:lineRule="auto"/>
+      </w:pPr>
+      <w:r>
+        <w:t>pip3 list</w:t>
+      </w:r>
+    </w:p>
+    <w:p>
+      <w:pPr>
+        <w:pStyle w:val="NoSpacing"/>
+        <w:spacing w:line="288" w:lineRule="auto"/>
+      </w:pPr>
+    </w:p>
+    <w:p>
+      <w:pPr>
+        <w:pStyle w:val="NoSpacing"/>
+        <w:spacing w:line="288" w:lineRule="auto"/>
+      </w:pPr>
+      <w:r>
+        <w:t>And verify that “opencv-python” (at least version 3.</w:t>
+      </w:r>
+      <w:r>
+        <w:t>4</w:t>
+      </w:r>
+      <w:r>
+        <w:t>) and “tensorflow” (at least</w:t>
+      </w:r>
+      <w:r>
+        <w:t xml:space="preserve"> version 1.</w:t>
+      </w:r>
+      <w:r>
+        <w:t>5</w:t>
+      </w:r>
+      <w:r>
+        <w:t>.0) are installed.</w:t>
+      </w:r>
+    </w:p>
+    <w:p>
+      <w:pPr>
+        <w:pStyle w:val="NoSpacing"/>
+        <w:spacing w:line="288" w:lineRule="auto"/>
+      </w:pPr>
+    </w:p>
+    <w:p>
+      <w:pPr>
+        <w:pStyle w:val="NoSpacing"/>
+        <w:spacing w:line="288" w:lineRule="auto"/>
+      </w:pPr>
+      <w:r>
+        <w:t>For future reference</w:t>
+      </w:r>
+      <w:r>
+        <w:t>,</w:t>
+      </w:r>
+      <w:r>
+        <w:t xml:space="preserve"> y</w:t>
+      </w:r>
+      <w:r>
+        <w:t xml:space="preserve">ou can use search if you have an idea what part of a package name may be but you’re not sure of the exact full name.  For example, if you didn’t know the </w:t>
+      </w:r>
+      <w:r>
+        <w:t>exact name of the OpenCV package was “opencv-python”, you could probably figure the package name at least contained “opencv”, so you could type:</w:t>
+      </w:r>
+    </w:p>
+    <w:p>
+      <w:pPr>
+        <w:pStyle w:val="NoSpacing"/>
+        <w:spacing w:line="288" w:lineRule="auto"/>
+      </w:pPr>
+    </w:p>
+    <w:p>
+      <w:pPr>
+        <w:pStyle w:val="NoSpacing"/>
+        <w:spacing w:line="288" w:lineRule="auto"/>
+      </w:pPr>
+      <w:r>
+        <w:t>pip3 search OpenCV</w:t>
+      </w:r>
+    </w:p>
+    <w:p>
+      <w:pPr>
+        <w:pStyle w:val="NoSpacing"/>
+        <w:spacing w:line="288" w:lineRule="auto"/>
+      </w:pPr>
+    </w:p>
+    <w:p>
+      <w:pPr>
+        <w:pStyle w:val="NoSpacing"/>
+        <w:spacing w:line="288" w:lineRule="auto"/>
+      </w:pPr>
+      <w:r>
         <w:lastRenderedPageBreak/>
-        <w:t xml:space="preserve">To open an </w:t>
-      </w:r>
-      <w:r>
-        <w:rPr>
-          <w:b/>
-          <w:i/>
-        </w:rPr>
-        <w:t>administrative</w:t>
-      </w:r>
-      <w:r>
-        <w:t xml:space="preserve"> command prompt, type “cmd” in the search box at the bottom left of the windows screen, then right-click on “Command Prompt” and choose “Pin to Start”.  Next, choose the Start Menu icon (Windows symbol at the bottom left of the screen), then right-click on Command Prompt and choose “More” -&gt; “Run as administrator”.</w:t>
-      </w:r>
-    </w:p>
-    <w:p>
-      <w:pPr>
-        <w:pStyle w:val="NoSpacing"/>
-        <w:spacing w:line="288" w:lineRule="auto"/>
-      </w:pPr>
-    </w:p>
-    <w:p>
-      <w:pPr>
-        <w:pStyle w:val="NoSpacing"/>
-        <w:spacing w:line="288" w:lineRule="auto"/>
-      </w:pPr>
-      <w:r>
-        <w:t xml:space="preserve">To verify that you’ve opened an </w:t>
-      </w:r>
-      <w:r>
-        <w:rPr>
-          <w:b/>
-          <w:i/>
-        </w:rPr>
-        <w:t>administrative</w:t>
-      </w:r>
-      <w:r>
-        <w:t xml:space="preserve"> command prompt, verify that the title bar says “Administrator: Command Prompt” and the prompt text is “C:\WINDOWS\system32&gt;”.  Note that if you are </w:t>
-      </w:r>
-      <w:r>
-        <w:rPr>
-          <w:i/>
-        </w:rPr>
-        <w:t>not</w:t>
-      </w:r>
-      <w:r>
-        <w:t xml:space="preserve"> in an </w:t>
-      </w:r>
-      <w:r>
-        <w:rPr>
-          <w:i/>
-        </w:rPr>
-        <w:t>administrative</w:t>
-      </w:r>
-      <w:r>
-        <w:t xml:space="preserve"> command prompt the title bar will say “Command Prompt” and will default to the current user’s home directory, i.e. “C:\Users\UserNameHere”</w:t>
-      </w:r>
-      <w:r>
-        <w:t>.</w:t>
-      </w:r>
-    </w:p>
-    <w:p>
-      <w:pPr>
-        <w:pStyle w:val="NoSpacing"/>
-        <w:spacing w:line="288" w:lineRule="auto"/>
-      </w:pPr>
-    </w:p>
-    <w:p>
-      <w:pPr>
-        <w:pStyle w:val="NoSpacing"/>
-        <w:spacing w:line="288" w:lineRule="auto"/>
-      </w:pPr>
-      <w:r>
-        <w:t>Since we’re using Python 3 as our only installed Python version, we can start a pip command with “pip” or “pip3”.  I’ll use pip3 to make it 100% clear that we’re working with a Python 3 install.</w:t>
-      </w:r>
-    </w:p>
-    <w:p>
-      <w:pPr>
-        <w:pStyle w:val="NoSpacing"/>
-        <w:spacing w:line="288" w:lineRule="auto"/>
-      </w:pPr>
-    </w:p>
-    <w:p>
-      <w:pPr>
-        <w:pStyle w:val="NoSpacing"/>
-        <w:spacing w:line="288" w:lineRule="auto"/>
-      </w:pPr>
-      <w:r>
-        <w:t xml:space="preserve">In your </w:t>
-      </w:r>
-      <w:r>
-        <w:rPr>
-          <w:b/>
-          <w:i/>
-        </w:rPr>
-        <w:t>administrative</w:t>
-      </w:r>
-      <w:r>
-        <w:t xml:space="preserve"> command prompt, enter:</w:t>
-      </w:r>
-    </w:p>
-    <w:p>
-      <w:pPr>
-        <w:pStyle w:val="NoSpacing"/>
-        <w:spacing w:line="288" w:lineRule="auto"/>
-      </w:pPr>
-      <w:bookmarkStart w:id="0" w:name="_GoBack"/>
-      <w:bookmarkEnd w:id="0"/>
-    </w:p>
-    <w:p>
-      <w:pPr>
-        <w:pStyle w:val="NoSpacing"/>
-        <w:spacing w:line="288" w:lineRule="auto"/>
-      </w:pPr>
-      <w:r>
-        <w:t>pip</w:t>
-      </w:r>
-      <w:r>
-        <w:t>3</w:t>
-      </w:r>
-    </w:p>
-    <w:p>
-      <w:pPr>
-        <w:pStyle w:val="NoSpacing"/>
-        <w:spacing w:line="288" w:lineRule="auto"/>
-      </w:pPr>
-    </w:p>
-    <w:p>
-      <w:pPr>
-        <w:pStyle w:val="NoSpacing"/>
-        <w:spacing w:line="288" w:lineRule="auto"/>
-      </w:pPr>
-      <w:r>
-        <w:t>If pip is successfully installed, this should show a summary of pip usage instructions and commands.  Next, enter the following commands one at a time to install TensorFlow and OpenCV</w:t>
-      </w:r>
-      <w:r>
-        <w:t xml:space="preserve"> (we will use OpenCV in later tutorials, you may as well install it now)</w:t>
-      </w:r>
-      <w:r>
-        <w:t>:</w:t>
-      </w:r>
-    </w:p>
-    <w:p>
-      <w:pPr>
-        <w:pStyle w:val="NoSpacing"/>
-        <w:spacing w:line="288" w:lineRule="auto"/>
-      </w:pPr>
-    </w:p>
-    <w:p>
-      <w:pPr>
-        <w:pStyle w:val="NoSpacing"/>
-        <w:spacing w:line="288" w:lineRule="auto"/>
-      </w:pPr>
-      <w:r>
-        <w:t>pip3 install --upgrade tensorflow</w:t>
-      </w:r>
-    </w:p>
-    <w:p>
-      <w:pPr>
-        <w:pStyle w:val="NoSpacing"/>
-        <w:spacing w:line="288" w:lineRule="auto"/>
-      </w:pPr>
-      <w:r>
-        <w:t xml:space="preserve">pip3 install --upgrade </w:t>
-      </w:r>
-      <w:r>
-        <w:t>opencv-python</w:t>
-      </w:r>
-    </w:p>
-    <w:p>
-      <w:pPr>
-        <w:pStyle w:val="NoSpacing"/>
-        <w:spacing w:line="288" w:lineRule="auto"/>
-      </w:pPr>
-    </w:p>
-    <w:p>
-      <w:pPr>
-        <w:pStyle w:val="NoSpacing"/>
-        <w:spacing w:line="288" w:lineRule="auto"/>
-      </w:pPr>
-      <w:r>
-        <w:t>The “upgrade” option will make this command update to the latest version of these packages if they were already installed, if not then this command will install the newest version.  Note that pip will a</w:t>
-      </w:r>
-      <w:r>
-        <w:t>u</w:t>
-      </w:r>
-      <w:r>
-        <w:t>tom</w:t>
-      </w:r>
-      <w:r>
-        <w:t>ati</w:t>
-      </w:r>
-      <w:r>
-        <w:t xml:space="preserve">cally install </w:t>
-      </w:r>
-      <w:r>
-        <w:t>any packages that are depen</w:t>
-      </w:r>
-      <w:r>
-        <w:t>den</w:t>
-      </w:r>
-      <w:r>
-        <w:t>cies of these packages.</w:t>
-      </w:r>
-    </w:p>
-    <w:p>
-      <w:pPr>
-        <w:pStyle w:val="NoSpacing"/>
-        <w:spacing w:line="288" w:lineRule="auto"/>
-      </w:pPr>
-    </w:p>
-    <w:p>
-      <w:pPr>
-        <w:pStyle w:val="NoSpacing"/>
-        <w:spacing w:line="288" w:lineRule="auto"/>
-      </w:pPr>
-      <w:r>
-        <w:t>Two other helpful pip commands are “list” and “search”.  Use list now:</w:t>
-      </w:r>
-    </w:p>
-    <w:p>
-      <w:pPr>
-        <w:pStyle w:val="NoSpacing"/>
-        <w:spacing w:line="288" w:lineRule="auto"/>
-      </w:pPr>
-    </w:p>
-    <w:p>
-      <w:pPr>
-        <w:pStyle w:val="NoSpacing"/>
-        <w:spacing w:line="288" w:lineRule="auto"/>
-      </w:pPr>
-      <w:r>
-        <w:t>pip3 list</w:t>
-      </w:r>
-    </w:p>
-    <w:p>
-      <w:pPr>
-        <w:pStyle w:val="NoSpacing"/>
-        <w:spacing w:line="288" w:lineRule="auto"/>
-      </w:pPr>
-    </w:p>
-    <w:p>
-      <w:pPr>
-        <w:pStyle w:val="NoSpacing"/>
-        <w:spacing w:line="288" w:lineRule="auto"/>
-      </w:pPr>
-      <w:r>
-        <w:t>And verify that “opencv-python” (at least version 3.</w:t>
-      </w:r>
-      <w:r>
-        <w:t>4</w:t>
-      </w:r>
-      <w:r>
-        <w:t>) and “tensorflow” (at least</w:t>
-      </w:r>
-      <w:r>
-        <w:t xml:space="preserve"> version 1.</w:t>
-      </w:r>
-      <w:r>
-        <w:t>5</w:t>
-      </w:r>
-      <w:r>
-        <w:t>.0) are installed.</w:t>
-      </w:r>
-    </w:p>
-    <w:p>
-      <w:pPr>
-        <w:pStyle w:val="NoSpacing"/>
-        <w:spacing w:line="288" w:lineRule="auto"/>
-      </w:pPr>
-    </w:p>
-    <w:p>
-      <w:pPr>
-        <w:pStyle w:val="NoSpacing"/>
-        <w:spacing w:line="288" w:lineRule="auto"/>
-      </w:pPr>
-      <w:r>
-        <w:t>For future reference</w:t>
-      </w:r>
-      <w:r>
-        <w:t>,</w:t>
-      </w:r>
-      <w:r>
-        <w:t xml:space="preserve"> y</w:t>
-      </w:r>
-      <w:r>
-        <w:t xml:space="preserve">ou can use search if you have an idea what part of a package name may be but you’re not sure of the exact full name.  For example, if you didn’t know the </w:t>
-      </w:r>
-      <w:r>
-        <w:t>exact name of the OpenCV package was “opencv-python”, you could probably figure the package name at least contained “opencv”, so you could type:</w:t>
-      </w:r>
-    </w:p>
-    <w:p>
-      <w:pPr>
-        <w:pStyle w:val="NoSpacing"/>
-        <w:spacing w:line="288" w:lineRule="auto"/>
-      </w:pPr>
-    </w:p>
-    <w:p>
-      <w:pPr>
-        <w:pStyle w:val="NoSpacing"/>
-        <w:spacing w:line="288" w:lineRule="auto"/>
-      </w:pPr>
-      <w:r>
-        <w:t>pip3 search OpenCV</w:t>
-      </w:r>
-    </w:p>
-    <w:p>
-      <w:pPr>
-        <w:pStyle w:val="NoSpacing"/>
-        <w:spacing w:line="288" w:lineRule="auto"/>
-      </w:pPr>
-    </w:p>
-    <w:p>
-      <w:pPr>
-        <w:pStyle w:val="NoSpacing"/>
-        <w:spacing w:line="288" w:lineRule="auto"/>
-      </w:pPr>
-      <w:r>
         <w:t>This will perform a case-insensitive search of all the packages with OpenCV</w:t>
       </w:r>
       <w:r>
@@ -1130,7 +1185,6 @@
           <w:sz w:val="24"/>
           <w:szCs w:val="24"/>
         </w:rPr>
-        <w:lastRenderedPageBreak/>
         <w:t>4</w:t>
       </w:r>
       <w:r>
@@ -1425,6 +1479,7 @@
         <w:rPr>
           <w:i/>
         </w:rPr>
+        <w:lastRenderedPageBreak/>
         <w:t xml:space="preserve">2) Bring up a browser and </w:t>
       </w:r>
       <w:r>
@@ -1474,7 +1529,6 @@
           <w:i/>
           <w:noProof/>
         </w:rPr>
-        <w:lastRenderedPageBreak/>
         <w:drawing>
           <wp:inline distT="0" distB="0" distL="0" distR="0">
             <wp:extent cx="6269990" cy="2764790"/>
@@ -1733,7 +1787,36 @@
           <w:sz w:val="24"/>
           <w:szCs w:val="24"/>
         </w:rPr>
-        <w:t xml:space="preserve">) </w:t>
+        <w:t>)</w:t>
+      </w:r>
+      <w:r>
+        <w:rPr>
+          <w:b/>
+          <w:sz w:val="24"/>
+          <w:szCs w:val="24"/>
+        </w:rPr>
+        <w:t xml:space="preserve"> Run</w:t>
+      </w:r>
+      <w:r>
+        <w:t xml:space="preserve"> </w:t>
+      </w:r>
+      <w:r>
+        <w:rPr>
+          <w:b/>
+          <w:i/>
+          <w:color w:val="0000FF"/>
+          <w:sz w:val="24"/>
+          <w:szCs w:val="24"/>
+        </w:rPr>
+        <w:t>add_two_numbers.py</w:t>
+      </w:r>
+      <w:r>
+        <w:rPr>
+          <w:b/>
+          <w:sz w:val="24"/>
+          <w:szCs w:val="24"/>
+        </w:rPr>
+        <w:t xml:space="preserve"> - </w:t>
       </w:r>
       <w:r>
         <w:rPr>
@@ -1840,6 +1923,7 @@
         <w:spacing w:line="288" w:lineRule="auto"/>
       </w:pPr>
       <w:r>
+        <w:lastRenderedPageBreak/>
         <w:t>Search box at the lower left -&gt; type “File Explorer Options” -&gt; choose the “View” tab -&gt; uncheck the box “Hide extensions for known file types”</w:t>
       </w:r>
     </w:p>
@@ -1855,7 +1939,6 @@
         <w:spacing w:line="288" w:lineRule="auto"/>
       </w:pPr>
       <w:r>
-        <w:lastRenderedPageBreak/>
         <w:t>Once you’ve created “add_two_numbers.py”, open it in PyCharm or your chosen Python editor and enter the following:</w:t>
       </w:r>
     </w:p>
@@ -2312,31 +2395,68 @@
           <w:sz w:val="24"/>
           <w:szCs w:val="24"/>
         </w:rPr>
-        <w:t>) Write a Python Script to add two numbers together via TensorFlow</w:t>
-      </w:r>
-    </w:p>
-    <w:p>
-      <w:pPr>
-        <w:pStyle w:val="NoSpacing"/>
-        <w:spacing w:line="288" w:lineRule="auto"/>
-      </w:pPr>
-    </w:p>
-    <w:p>
-      <w:pPr>
-        <w:pStyle w:val="NoSpacing"/>
-        <w:spacing w:line="288" w:lineRule="auto"/>
-      </w:pPr>
-      <w:r>
-        <w:t>Next we’ll add two numbers</w:t>
-      </w:r>
-      <w:r>
-        <w:t xml:space="preserve"> together, but via TensorFlow.  In </w:t>
+        <w:t>)</w:t>
+      </w:r>
+      <w:r>
+        <w:rPr>
+          <w:b/>
+          <w:sz w:val="24"/>
+          <w:szCs w:val="24"/>
+        </w:rPr>
+        <w:t xml:space="preserve"> Run</w:t>
+      </w:r>
+      <w:r>
+        <w:t xml:space="preserve"> </w:t>
       </w:r>
       <w:r>
         <w:rPr>
           <w:b/>
           <w:i/>
           <w:color w:val="0000FF"/>
+          <w:sz w:val="24"/>
+          <w:szCs w:val="24"/>
+        </w:rPr>
+        <w:t>add_two_numbers_via_TensorFlow.py</w:t>
+      </w:r>
+      <w:r>
+        <w:rPr>
+          <w:b/>
+          <w:sz w:val="24"/>
+          <w:szCs w:val="24"/>
+        </w:rPr>
+        <w:t xml:space="preserve"> - </w:t>
+      </w:r>
+      <w:r>
+        <w:rPr>
+          <w:b/>
+          <w:sz w:val="24"/>
+          <w:szCs w:val="24"/>
+        </w:rPr>
+        <w:t>Write a Python Script to add two numbers together via TensorFlow</w:t>
+      </w:r>
+    </w:p>
+    <w:p>
+      <w:pPr>
+        <w:pStyle w:val="NoSpacing"/>
+        <w:spacing w:line="288" w:lineRule="auto"/>
+      </w:pPr>
+    </w:p>
+    <w:p>
+      <w:pPr>
+        <w:pStyle w:val="NoSpacing"/>
+        <w:spacing w:line="288" w:lineRule="auto"/>
+      </w:pPr>
+      <w:r>
+        <w:t>Next we’ll add two numbers</w:t>
+      </w:r>
+      <w:r>
+        <w:t xml:space="preserve"> together, but via TensorFlow.  In </w:t>
+      </w:r>
+      <w:r>
+        <w:rPr>
+          <w:b/>
+          <w:i/>
+          <w:color w:val="0000FF"/>
         </w:rPr>
         <w:t>(repository_location)</w:t>
       </w:r>
@@ -2407,7 +2527,44 @@
           <w:sz w:val="24"/>
           <w:szCs w:val="24"/>
         </w:rPr>
-        <w:t>) Using</w:t>
+        <w:t>)</w:t>
+      </w:r>
+      <w:r>
+        <w:rPr>
+          <w:b/>
+          <w:sz w:val="24"/>
+          <w:szCs w:val="24"/>
+        </w:rPr>
+        <w:t xml:space="preserve"> Run</w:t>
+      </w:r>
+      <w:r>
+        <w:t xml:space="preserve"> </w:t>
+      </w:r>
+      <w:r>
+        <w:rPr>
+          <w:b/>
+          <w:i/>
+          <w:color w:val="0000FF"/>
+          <w:sz w:val="24"/>
+          <w:szCs w:val="24"/>
+        </w:rPr>
+        <w:t>add_two_numbers_via_TensorFlow_TensorBoard.py</w:t>
+      </w:r>
+      <w:r>
+        <w:rPr>
+          <w:b/>
+          <w:sz w:val="24"/>
+          <w:szCs w:val="24"/>
+        </w:rPr>
+        <w:t xml:space="preserve"> -</w:t>
+      </w:r>
+      <w:r>
+        <w:rPr>
+          <w:b/>
+          <w:sz w:val="24"/>
+          <w:szCs w:val="24"/>
+        </w:rPr>
+        <w:t xml:space="preserve"> Using</w:t>
       </w:r>
       <w:r>
         <w:rPr>
@@ -2417,6 +2574,12 @@
         </w:rPr>
         <w:t xml:space="preserve"> TensorBoard to visualize your graph</w:t>
       </w:r>
+    </w:p>
+    <w:p>
+      <w:pPr>
+        <w:pStyle w:val="NoSpacing"/>
+        <w:spacing w:line="288" w:lineRule="auto"/>
+      </w:pPr>
     </w:p>
     <w:p>
       <w:pPr>
@@ -2503,6 +2666,7 @@
         <w:spacing w:line="288" w:lineRule="auto"/>
       </w:pPr>
       <w:r>
+        <w:lastRenderedPageBreak/>
         <w:t>Bring up a command prompt and enter</w:t>
       </w:r>
       <w:r>
@@ -2565,7 +2729,6 @@
         <w:rPr>
           <w:noProof/>
         </w:rPr>
-        <w:lastRenderedPageBreak/>
         <w:drawing>
           <wp:inline distT="0" distB="0" distL="0" distR="0">
             <wp:extent cx="6487795" cy="2177415"/>
@@ -2793,6 +2956,7 @@
           <w:sz w:val="24"/>
           <w:szCs w:val="24"/>
         </w:rPr>
+        <w:lastRenderedPageBreak/>
         <w:t>9</w:t>
       </w:r>
       <w:r>
@@ -2801,7 +2965,49 @@
           <w:sz w:val="24"/>
           <w:szCs w:val="24"/>
         </w:rPr>
-        <w:t xml:space="preserve">) </w:t>
+        <w:t>)</w:t>
+      </w:r>
+      <w:r>
+        <w:rPr>
+          <w:b/>
+          <w:sz w:val="24"/>
+          <w:szCs w:val="24"/>
+        </w:rPr>
+        <w:t xml:space="preserve"> R</w:t>
+      </w:r>
+      <w:r>
+        <w:rPr>
+          <w:b/>
+          <w:sz w:val="24"/>
+          <w:szCs w:val="24"/>
+        </w:rPr>
+        <w:t xml:space="preserve">un </w:t>
+      </w:r>
+      <w:r>
+        <w:rPr>
+          <w:b/>
+          <w:i/>
+          <w:color w:val="0000FF"/>
+          <w:sz w:val="24"/>
+          <w:szCs w:val="24"/>
+        </w:rPr>
+        <w:t>mnist_softmax.py</w:t>
+      </w:r>
+      <w:r>
+        <w:rPr>
+          <w:b/>
+          <w:sz w:val="24"/>
+          <w:szCs w:val="24"/>
+        </w:rPr>
+        <w:t xml:space="preserve"> -</w:t>
+      </w:r>
+      <w:r>
+        <w:rPr>
+          <w:b/>
+          <w:sz w:val="24"/>
+          <w:szCs w:val="24"/>
+        </w:rPr>
+        <w:t xml:space="preserve"> </w:t>
       </w:r>
       <w:r>
         <w:rPr>
@@ -3369,6 +3575,7 @@
         <w:spacing w:line="288" w:lineRule="auto"/>
       </w:pPr>
       <w:r>
+        <w:lastRenderedPageBreak/>
         <w:t>Give the code a quick skim and try to get at least the gist of what the program is doing, then move on to the next example (don’t worry about understanding every line for the moment).</w:t>
       </w:r>
     </w:p>
@@ -3402,7 +3609,41 @@
           <w:sz w:val="24"/>
           <w:szCs w:val="24"/>
         </w:rPr>
-        <w:t>) Character recognition (using a pre-buil</w:t>
+        <w:t>)</w:t>
+      </w:r>
+      <w:r>
+        <w:rPr>
+          <w:b/>
+          <w:sz w:val="24"/>
+          <w:szCs w:val="24"/>
+        </w:rPr>
+        <w:t xml:space="preserve"> Run </w:t>
+      </w:r>
+      <w:r>
+        <w:rPr>
+          <w:b/>
+          <w:i/>
+          <w:color w:val="0000FF"/>
+          <w:sz w:val="24"/>
+          <w:szCs w:val="24"/>
+        </w:rPr>
+        <w:t>mnist_deep.py</w:t>
+      </w:r>
+      <w:r>
+        <w:rPr>
+          <w:b/>
+          <w:sz w:val="24"/>
+          <w:szCs w:val="24"/>
+        </w:rPr>
+        <w:t xml:space="preserve"> -</w:t>
+      </w:r>
+      <w:r>
+        <w:rPr>
+          <w:b/>
+          <w:sz w:val="24"/>
+          <w:szCs w:val="24"/>
+        </w:rPr>
+        <w:t xml:space="preserve"> Character recognition (using a pre-buil</w:t>
       </w:r>
       <w:r>
         <w:rPr>
@@ -3883,6 +4124,7 @@
           <w:sz w:val="19"/>
           <w:szCs w:val="19"/>
         </w:rPr>
+        <w:lastRenderedPageBreak/>
         <w:t># some_script.py</w:t>
       </w:r>
       <w:r>
@@ -4069,15 +4311,6 @@
           <w:szCs w:val="19"/>
         </w:rPr>
         <w:br/>
-      </w:r>
-      <w:r>
-        <w:rPr>
-          <w:rFonts w:ascii="Courier New" w:eastAsia="Times New Roman" w:hAnsi="Courier New" w:cs="Courier New"/>
-          <w:color w:val="000000"/>
-          <w:sz w:val="19"/>
-          <w:szCs w:val="19"/>
-        </w:rPr>
-        <w:lastRenderedPageBreak/>
         <w:t xml:space="preserve">    (statements that are part of main() here)</w:t>
       </w:r>
       <w:r>
@@ -4864,6 +5097,7 @@
           <w:sz w:val="19"/>
           <w:szCs w:val="19"/>
         </w:rPr>
+        <w:lastRenderedPageBreak/>
         <w:t xml:space="preserve">if </w:t>
       </w:r>
       <w:r>
@@ -4957,7 +5191,36 @@
           <w:sz w:val="24"/>
           <w:szCs w:val="24"/>
         </w:rPr>
-        <w:t xml:space="preserve">) </w:t>
+        <w:t>)</w:t>
+      </w:r>
+      <w:r>
+        <w:t xml:space="preserve"> </w:t>
+      </w:r>
+      <w:r>
+        <w:rPr>
+          <w:b/>
+          <w:i/>
+          <w:color w:val="0000FF"/>
+          <w:sz w:val="24"/>
+          <w:szCs w:val="24"/>
+        </w:rPr>
+        <w:t>command_line_params.py</w:t>
+      </w:r>
+      <w:r>
+        <w:rPr>
+          <w:b/>
+          <w:sz w:val="24"/>
+          <w:szCs w:val="24"/>
+        </w:rPr>
+        <w:t xml:space="preserve"> -</w:t>
+      </w:r>
+      <w:r>
+        <w:rPr>
+          <w:b/>
+          <w:sz w:val="24"/>
+          <w:szCs w:val="24"/>
+        </w:rPr>
+        <w:t xml:space="preserve"> </w:t>
       </w:r>
       <w:r>
         <w:rPr>
@@ -5261,6 +5524,7 @@
         <w:rPr>
           <w:noProof/>
         </w:rPr>
+        <w:lastRenderedPageBreak/>
         <w:drawing>
           <wp:inline distT="0" distB="0" distL="0" distR="0">
             <wp:extent cx="6487795" cy="1045210"/>
@@ -5369,7 +5633,6 @@
           <w:sz w:val="24"/>
           <w:szCs w:val="24"/>
         </w:rPr>
-        <w:lastRenderedPageBreak/>
         <w:t>Done!!</w:t>
       </w:r>
     </w:p>
@@ -5892,7 +6155,6 @@
   <w:style w:type="character" w:default="1" w:styleId="DefaultParagraphFont">
     <w:name w:val="Default Paragraph Font"/>
     <w:uiPriority w:val="1"/>
-    <w:semiHidden/>
     <w:unhideWhenUsed/>
   </w:style>
   <w:style w:type="table" w:default="1" w:styleId="TableNormal">

</xml_diff>

<commit_message>
updated readme and walk-through documents
</commit_message>
<xml_diff>
--- a/Tensor_Flow_Tut_1_Installation_and_First_Progs.docx
+++ b/Tensor_Flow_Tut_1_Installation_and_First_Progs.docx
@@ -105,6 +105,46 @@
           <w:szCs w:val="24"/>
         </w:rPr>
       </w:pPr>
+    </w:p>
+    <w:p>
+      <w:pPr>
+        <w:pStyle w:val="NoSpacing"/>
+        <w:spacing w:line="288" w:lineRule="auto"/>
+        <w:rPr>
+          <w:b/>
+        </w:rPr>
+      </w:pPr>
+      <w:r>
+        <w:rPr>
+          <w:b/>
+        </w:rPr>
+        <w:t>Walk-through video:</w:t>
+      </w:r>
+    </w:p>
+    <w:p>
+      <w:pPr>
+        <w:pStyle w:val="NoSpacing"/>
+        <w:spacing w:line="288" w:lineRule="auto"/>
+      </w:pPr>
+      <w:hyperlink r:id="rId5" w:history="1">
+        <w:r>
+          <w:rPr>
+            <w:rStyle w:val="Hyperlink"/>
+          </w:rPr>
+          <w:t>https://www.youtube.com/watch?v=oXWVuK_NjbY</w:t>
+        </w:r>
+      </w:hyperlink>
+    </w:p>
+    <w:p>
+      <w:pPr>
+        <w:pStyle w:val="NoSpacing"/>
+        <w:spacing w:line="288" w:lineRule="auto"/>
+        <w:rPr>
+          <w:b/>
+          <w:sz w:val="24"/>
+          <w:szCs w:val="24"/>
+        </w:rPr>
+      </w:pPr>
       <w:bookmarkStart w:id="0" w:name="_GoBack"/>
       <w:bookmarkEnd w:id="0"/>
     </w:p>
@@ -459,22 +499,25 @@
         <w:t>“Advanced” tab -&gt; “Environment Variables . . .”</w:t>
       </w:r>
       <w:r>
-        <w:t>.  Under “System variables” at the bottom, choose “Path” then “Edit” and check the list for anything referring to Python.  If any paths referring to Python are found, remove them.</w:t>
-      </w:r>
-    </w:p>
-    <w:p>
-      <w:pPr>
-        <w:pStyle w:val="NoSpacing"/>
-        <w:spacing w:line="288" w:lineRule="auto"/>
-      </w:pPr>
-    </w:p>
-    <w:p>
-      <w:pPr>
-        <w:pStyle w:val="NoSpacing"/>
-        <w:spacing w:line="288" w:lineRule="auto"/>
-      </w:pPr>
+        <w:t xml:space="preserve">.  Under “System variables” at the bottom, choose “Path” then </w:t>
+      </w:r>
       <w:r>
         <w:lastRenderedPageBreak/>
+        <w:t>“Edit” and check the list for anything referring to Python.  If any paths referring to Python are found, remove them.</w:t>
+      </w:r>
+    </w:p>
+    <w:p>
+      <w:pPr>
+        <w:pStyle w:val="NoSpacing"/>
+        <w:spacing w:line="288" w:lineRule="auto"/>
+      </w:pPr>
+    </w:p>
+    <w:p>
+      <w:pPr>
+        <w:pStyle w:val="NoSpacing"/>
+        <w:spacing w:line="288" w:lineRule="auto"/>
+      </w:pPr>
+      <w:r>
         <w:t xml:space="preserve">If you had to uninstall a previous version of Python or </w:t>
       </w:r>
       <w:r>
@@ -560,7 +603,7 @@
       <w:r>
         <w:t xml:space="preserve">You can refer to the installation instructions for TensorFlow on Windows on the official TensorFlow website </w:t>
       </w:r>
-      <w:hyperlink r:id="rId5" w:history="1">
+      <w:hyperlink r:id="rId6" w:history="1">
         <w:r>
           <w:rPr>
             <w:rStyle w:val="Hyperlink"/>
@@ -586,7 +629,7 @@
       <w:r>
         <w:t xml:space="preserve">Go to </w:t>
       </w:r>
-      <w:hyperlink r:id="rId6" w:history="1">
+      <w:hyperlink r:id="rId7" w:history="1">
         <w:r>
           <w:rPr>
             <w:rStyle w:val="Hyperlink"/>
@@ -640,7 +683,7 @@
                     </pic:cNvPicPr>
                   </pic:nvPicPr>
                   <pic:blipFill>
-                    <a:blip r:embed="rId7">
+                    <a:blip r:embed="rId8">
                       <a:extLst>
                         <a:ext uri="{28A0092B-C50C-407E-A947-70E740481C1C}">
                           <a14:useLocalDpi xmlns:a14="http://schemas.microsoft.com/office/drawing/2010/main" val="0"/>
@@ -797,6 +840,7 @@
         <w:spacing w:line="288" w:lineRule="auto"/>
       </w:pPr>
       <w:r>
+        <w:lastRenderedPageBreak/>
         <w:t>Next we will install the necessary Python packages via pip.  pip is the Python package manager and installs</w:t>
       </w:r>
       <w:r>
@@ -815,7 +859,6 @@
         <w:spacing w:line="288" w:lineRule="auto"/>
       </w:pPr>
       <w:r>
-        <w:lastRenderedPageBreak/>
         <w:t xml:space="preserve">When installing packages via pip on Windows you must use an </w:t>
       </w:r>
       <w:r>
@@ -1156,7 +1199,6 @@
         <w:spacing w:line="288" w:lineRule="auto"/>
       </w:pPr>
       <w:r>
-        <w:lastRenderedPageBreak/>
         <w:t>This will perform a case-insensitive search of all the packages with OpenCV</w:t>
       </w:r>
       <w:r>
@@ -1321,7 +1363,7 @@
         <w:pStyle w:val="NoSpacing"/>
         <w:spacing w:line="288" w:lineRule="auto"/>
       </w:pPr>
-      <w:hyperlink r:id="rId8" w:history="1">
+      <w:hyperlink r:id="rId9" w:history="1">
         <w:r>
           <w:rPr>
             <w:rStyle w:val="Hyperlink"/>
@@ -1417,6 +1459,7 @@
           <w:i/>
           <w:noProof/>
         </w:rPr>
+        <w:lastRenderedPageBreak/>
         <w:drawing>
           <wp:inline distT="0" distB="0" distL="0" distR="0">
             <wp:extent cx="6487795" cy="2467610"/>
@@ -1435,7 +1478,7 @@
                     </pic:cNvPicPr>
                   </pic:nvPicPr>
                   <pic:blipFill>
-                    <a:blip r:embed="rId9">
+                    <a:blip r:embed="rId10">
                       <a:extLst>
                         <a:ext uri="{28A0092B-C50C-407E-A947-70E740481C1C}">
                           <a14:useLocalDpi xmlns:a14="http://schemas.microsoft.com/office/drawing/2010/main" val="0"/>
@@ -1479,7 +1522,6 @@
         <w:rPr>
           <w:i/>
         </w:rPr>
-        <w:lastRenderedPageBreak/>
         <w:t xml:space="preserve">2) Bring up a browser and </w:t>
       </w:r>
       <w:r>
@@ -1488,7 +1530,7 @@
         </w:rPr>
         <w:t xml:space="preserve">navigate to </w:t>
       </w:r>
-      <w:hyperlink r:id="rId10" w:history="1">
+      <w:hyperlink r:id="rId11" w:history="1">
         <w:r>
           <w:rPr>
             <w:rStyle w:val="Hyperlink"/>
@@ -1547,7 +1589,7 @@
                     </pic:cNvPicPr>
                   </pic:nvPicPr>
                   <pic:blipFill>
-                    <a:blip r:embed="rId11">
+                    <a:blip r:embed="rId12">
                       <a:extLst>
                         <a:ext uri="{28A0092B-C50C-407E-A947-70E740481C1C}">
                           <a14:useLocalDpi xmlns:a14="http://schemas.microsoft.com/office/drawing/2010/main" val="0"/>
@@ -1839,6 +1881,7 @@
         <w:spacing w:line="288" w:lineRule="auto"/>
       </w:pPr>
       <w:r>
+        <w:lastRenderedPageBreak/>
         <w:t xml:space="preserve">Make a file “add_two_numbers.py” and open it in your chosen Python editor.  If you’re using PyCharm and you attempt </w:t>
       </w:r>
       <w:r>
@@ -1923,7 +1966,6 @@
         <w:spacing w:line="288" w:lineRule="auto"/>
       </w:pPr>
       <w:r>
-        <w:lastRenderedPageBreak/>
         <w:t>Search box at the lower left -&gt; type “File Explorer Options” -&gt; choose the “View” tab -&gt; uncheck the box “Hide extensions for known file types”</w:t>
       </w:r>
     </w:p>
@@ -2666,7 +2708,6 @@
         <w:spacing w:line="288" w:lineRule="auto"/>
       </w:pPr>
       <w:r>
-        <w:lastRenderedPageBreak/>
         <w:t>Bring up a command prompt and enter</w:t>
       </w:r>
       <w:r>
@@ -2747,7 +2788,7 @@
                     </pic:cNvPicPr>
                   </pic:nvPicPr>
                   <pic:blipFill>
-                    <a:blip r:embed="rId12">
+                    <a:blip r:embed="rId13">
                       <a:extLst>
                         <a:ext uri="{28A0092B-C50C-407E-A947-70E740481C1C}">
                           <a14:useLocalDpi xmlns:a14="http://schemas.microsoft.com/office/drawing/2010/main" val="0"/>
@@ -2827,6 +2868,7 @@
         <w:rPr>
           <w:noProof/>
         </w:rPr>
+        <w:lastRenderedPageBreak/>
         <w:drawing>
           <wp:inline distT="0" distB="0" distL="0" distR="0">
             <wp:extent cx="6480810" cy="2924810"/>
@@ -2845,7 +2887,7 @@
                     </pic:cNvPicPr>
                   </pic:nvPicPr>
                   <pic:blipFill>
-                    <a:blip r:embed="rId13">
+                    <a:blip r:embed="rId14">
                       <a:extLst>
                         <a:ext uri="{28A0092B-C50C-407E-A947-70E740481C1C}">
                           <a14:useLocalDpi xmlns:a14="http://schemas.microsoft.com/office/drawing/2010/main" val="0"/>
@@ -2956,7 +2998,6 @@
           <w:sz w:val="24"/>
           <w:szCs w:val="24"/>
         </w:rPr>
-        <w:lastRenderedPageBreak/>
         <w:t>9</w:t>
       </w:r>
       <w:r>
@@ -3125,7 +3166,7 @@
         <w:pStyle w:val="NoSpacing"/>
         <w:spacing w:line="288" w:lineRule="auto"/>
       </w:pPr>
-      <w:hyperlink r:id="rId14" w:history="1">
+      <w:hyperlink r:id="rId15" w:history="1">
         <w:r>
           <w:rPr>
             <w:rStyle w:val="Hyperlink"/>
@@ -3172,6 +3213,7 @@
         <w:spacing w:line="288" w:lineRule="auto"/>
       </w:pPr>
       <w:r>
+        <w:lastRenderedPageBreak/>
         <w:t>Go ahead and run the program, command line parameters should not be necessary.</w:t>
       </w:r>
       <w:r>
@@ -3575,7 +3617,6 @@
         <w:spacing w:line="288" w:lineRule="auto"/>
       </w:pPr>
       <w:r>
-        <w:lastRenderedPageBreak/>
         <w:t>Give the code a quick skim and try to get at least the gist of what the program is doing, then move on to the next example (don’t worry about understanding every line for the moment).</w:t>
       </w:r>
     </w:p>
@@ -3700,7 +3741,7 @@
         <w:pStyle w:val="NoSpacing"/>
         <w:spacing w:line="288" w:lineRule="auto"/>
       </w:pPr>
-      <w:hyperlink r:id="rId15" w:history="1">
+      <w:hyperlink r:id="rId16" w:history="1">
         <w:r>
           <w:rPr>
             <w:rStyle w:val="Hyperlink"/>
@@ -3907,6 +3948,7 @@
         <w:spacing w:line="288" w:lineRule="auto"/>
       </w:pPr>
       <w:r>
+        <w:lastRenderedPageBreak/>
         <w:t>You should be able to verify the training accuracy will get up to about 98% pretty quickly.  Your output should look something like this:</w:t>
       </w:r>
     </w:p>
@@ -4124,7 +4166,6 @@
           <w:sz w:val="19"/>
           <w:szCs w:val="19"/>
         </w:rPr>
-        <w:lastRenderedPageBreak/>
         <w:t># some_script.py</w:t>
       </w:r>
       <w:r>
@@ -4603,6 +4644,7 @@
         <w:rPr>
           <w:rFonts w:cstheme="minorHAnsi"/>
         </w:rPr>
+        <w:lastRenderedPageBreak/>
         <w:t>Clearly this is awful as the flow of the program is completely unclear and statements outside of functions are thrown in just about everywhere.</w:t>
       </w:r>
     </w:p>
@@ -5097,7 +5139,6 @@
           <w:sz w:val="19"/>
           <w:szCs w:val="19"/>
         </w:rPr>
-        <w:lastRenderedPageBreak/>
         <w:t xml:space="preserve">if </w:t>
       </w:r>
       <w:r>
@@ -5268,7 +5309,7 @@
         <w:pStyle w:val="NoSpacing"/>
         <w:spacing w:line="288" w:lineRule="auto"/>
       </w:pPr>
-      <w:hyperlink r:id="rId16" w:anchor="L1232" w:history="1">
+      <w:hyperlink r:id="rId17" w:anchor="L1232" w:history="1">
         <w:r>
           <w:rPr>
             <w:rStyle w:val="Hyperlink"/>
@@ -5411,7 +5452,7 @@
                     </pic:cNvPicPr>
                   </pic:nvPicPr>
                   <pic:blipFill>
-                    <a:blip r:embed="rId17">
+                    <a:blip r:embed="rId18">
                       <a:extLst>
                         <a:ext uri="{28A0092B-C50C-407E-A947-70E740481C1C}">
                           <a14:useLocalDpi xmlns:a14="http://schemas.microsoft.com/office/drawing/2010/main" val="0"/>
@@ -5524,7 +5565,6 @@
         <w:rPr>
           <w:noProof/>
         </w:rPr>
-        <w:lastRenderedPageBreak/>
         <w:drawing>
           <wp:inline distT="0" distB="0" distL="0" distR="0">
             <wp:extent cx="6487795" cy="1045210"/>
@@ -5543,7 +5583,7 @@
                     </pic:cNvPicPr>
                   </pic:nvPicPr>
                   <pic:blipFill>
-                    <a:blip r:embed="rId18">
+                    <a:blip r:embed="rId19">
                       <a:extLst>
                         <a:ext uri="{28A0092B-C50C-407E-A947-70E740481C1C}">
                           <a14:useLocalDpi xmlns:a14="http://schemas.microsoft.com/office/drawing/2010/main" val="0"/>
@@ -6155,6 +6195,7 @@
   <w:style w:type="character" w:default="1" w:styleId="DefaultParagraphFont">
     <w:name w:val="Default Paragraph Font"/>
     <w:uiPriority w:val="1"/>
+    <w:semiHidden/>
     <w:unhideWhenUsed/>
   </w:style>
   <w:style w:type="table" w:default="1" w:styleId="TableNormal">

</xml_diff>